<commit_message>
I got my game to detect collision so now when a banana hits a target they both disappear.
</commit_message>
<xml_diff>
--- a/ISPHodgsonRGame/Asset_Tracking_Form (Autosaved).docx
+++ b/ISPHodgsonRGame/Asset_Tracking_Form (Autosaved).docx
@@ -6,8 +6,6 @@
       <w:pPr>
         <w:pStyle w:val="Heading1"/>
       </w:pPr>
-      <w:bookmarkStart w:id="0" w:name="_GoBack"/>
-      <w:bookmarkEnd w:id="0"/>
       <w:r>
         <w:t>Asset Tracking Form</w:t>
       </w:r>
@@ -55,7 +53,7 @@
     </w:p>
     <w:tbl>
       <w:tblPr>
-        <w:tblW w:w="14600" w:type="dxa"/>
+        <w:tblW w:w="14310" w:type="dxa"/>
         <w:tblInd w:w="108" w:type="dxa"/>
         <w:tblBorders>
           <w:top w:val="single" w:sz="8" w:space="0" w:color="000000"/>
@@ -70,18 +68,19 @@
         <w:tblLook w:val="04A0" w:firstRow="1" w:lastRow="0" w:firstColumn="1" w:lastColumn="0" w:noHBand="0" w:noVBand="1"/>
       </w:tblPr>
       <w:tblGrid>
-        <w:gridCol w:w="4914"/>
-        <w:gridCol w:w="4843"/>
-        <w:gridCol w:w="4843"/>
+        <w:gridCol w:w="4816"/>
+        <w:gridCol w:w="4705"/>
+        <w:gridCol w:w="42"/>
+        <w:gridCol w:w="4747"/>
       </w:tblGrid>
       <w:tr>
         <w:trPr>
-          <w:trHeight w:val="300"/>
+          <w:trHeight w:val="303"/>
           <w:tblHeader/>
         </w:trPr>
         <w:tc>
           <w:tcPr>
-            <w:tcW w:w="4914" w:type="dxa"/>
+            <w:tcW w:w="4816" w:type="dxa"/>
             <w:tcBorders>
               <w:top w:val="single" w:sz="8" w:space="0" w:color="000000"/>
               <w:left w:val="single" w:sz="8" w:space="0" w:color="000000"/>
@@ -113,7 +112,8 @@
         </w:tc>
         <w:tc>
           <w:tcPr>
-            <w:tcW w:w="4842" w:type="dxa"/>
+            <w:tcW w:w="4747" w:type="dxa"/>
+            <w:gridSpan w:val="2"/>
             <w:tcBorders>
               <w:top w:val="single" w:sz="8" w:space="0" w:color="000000"/>
               <w:left w:val="single" w:sz="8" w:space="0" w:color="000000"/>
@@ -146,7 +146,7 @@
         </w:tc>
         <w:tc>
           <w:tcPr>
-            <w:tcW w:w="4842" w:type="dxa"/>
+            <w:tcW w:w="4747" w:type="dxa"/>
             <w:tcBorders>
               <w:top w:val="single" w:sz="8" w:space="0" w:color="000000"/>
               <w:left w:val="single" w:sz="8" w:space="0" w:color="000000"/>
@@ -180,12 +180,12 @@
       </w:tr>
       <w:tr>
         <w:trPr>
-          <w:trHeight w:val="1220"/>
+          <w:trHeight w:val="1252"/>
           <w:tblHeader/>
         </w:trPr>
         <w:tc>
           <w:tcPr>
-            <w:tcW w:w="4914" w:type="dxa"/>
+            <w:tcW w:w="4816" w:type="dxa"/>
             <w:tcBorders>
               <w:top w:val="single" w:sz="8" w:space="0" w:color="000000"/>
               <w:left w:val="single" w:sz="8" w:space="0" w:color="000000"/>
@@ -265,7 +265,8 @@
         </w:tc>
         <w:tc>
           <w:tcPr>
-            <w:tcW w:w="4842" w:type="dxa"/>
+            <w:tcW w:w="4747" w:type="dxa"/>
+            <w:gridSpan w:val="2"/>
             <w:tcBorders>
               <w:top w:val="single" w:sz="8" w:space="0" w:color="000000"/>
               <w:left w:val="single" w:sz="8" w:space="0" w:color="000000"/>
@@ -312,7 +313,7 @@
         </w:tc>
         <w:tc>
           <w:tcPr>
-            <w:tcW w:w="4842" w:type="dxa"/>
+            <w:tcW w:w="4747" w:type="dxa"/>
             <w:tcBorders>
               <w:top w:val="single" w:sz="8" w:space="0" w:color="000000"/>
               <w:left w:val="single" w:sz="8" w:space="0" w:color="000000"/>
@@ -349,11 +350,11 @@
           <w:shd w:val="clear" w:color="auto" w:fill="auto"/>
         </w:tblPrEx>
         <w:trPr>
-          <w:trHeight w:val="1486"/>
+          <w:trHeight w:val="1524"/>
         </w:trPr>
         <w:tc>
           <w:tcPr>
-            <w:tcW w:w="4914" w:type="dxa"/>
+            <w:tcW w:w="4816" w:type="dxa"/>
             <w:tcBorders>
               <w:top w:val="single" w:sz="8" w:space="0" w:color="000000"/>
               <w:left w:val="single" w:sz="8" w:space="0" w:color="000000"/>
@@ -430,7 +431,8 @@
         </w:tc>
         <w:tc>
           <w:tcPr>
-            <w:tcW w:w="4842" w:type="dxa"/>
+            <w:tcW w:w="4747" w:type="dxa"/>
+            <w:gridSpan w:val="2"/>
             <w:tcBorders>
               <w:top w:val="single" w:sz="8" w:space="0" w:color="000000"/>
               <w:left w:val="single" w:sz="8" w:space="0" w:color="000000"/>
@@ -467,7 +469,7 @@
         </w:tc>
         <w:tc>
           <w:tcPr>
-            <w:tcW w:w="4842" w:type="dxa"/>
+            <w:tcW w:w="4747" w:type="dxa"/>
             <w:tcBorders>
               <w:top w:val="single" w:sz="8" w:space="0" w:color="000000"/>
               <w:left w:val="single" w:sz="8" w:space="0" w:color="000000"/>
@@ -512,11 +514,11 @@
           <w:shd w:val="clear" w:color="auto" w:fill="auto"/>
         </w:tblPrEx>
         <w:trPr>
-          <w:trHeight w:val="1395"/>
+          <w:trHeight w:val="1431"/>
         </w:trPr>
         <w:tc>
           <w:tcPr>
-            <w:tcW w:w="4914" w:type="dxa"/>
+            <w:tcW w:w="4816" w:type="dxa"/>
             <w:tcBorders>
               <w:top w:val="single" w:sz="8" w:space="0" w:color="000000"/>
               <w:left w:val="single" w:sz="8" w:space="0" w:color="000000"/>
@@ -599,7 +601,8 @@
         </w:tc>
         <w:tc>
           <w:tcPr>
-            <w:tcW w:w="4842" w:type="dxa"/>
+            <w:tcW w:w="4747" w:type="dxa"/>
+            <w:gridSpan w:val="2"/>
             <w:tcBorders>
               <w:top w:val="single" w:sz="8" w:space="0" w:color="000000"/>
               <w:left w:val="single" w:sz="8" w:space="0" w:color="000000"/>
@@ -626,7 +629,7 @@
         </w:tc>
         <w:tc>
           <w:tcPr>
-            <w:tcW w:w="4842" w:type="dxa"/>
+            <w:tcW w:w="4747" w:type="dxa"/>
             <w:tcBorders>
               <w:top w:val="single" w:sz="8" w:space="0" w:color="000000"/>
               <w:left w:val="single" w:sz="8" w:space="0" w:color="000000"/>
@@ -707,11 +710,11 @@
           <w:shd w:val="clear" w:color="auto" w:fill="auto"/>
         </w:tblPrEx>
         <w:trPr>
-          <w:trHeight w:val="300"/>
+          <w:trHeight w:val="303"/>
         </w:trPr>
         <w:tc>
           <w:tcPr>
-            <w:tcW w:w="4914" w:type="dxa"/>
+            <w:tcW w:w="4816" w:type="dxa"/>
             <w:tcBorders>
               <w:top w:val="single" w:sz="8" w:space="0" w:color="000000"/>
               <w:left w:val="single" w:sz="8" w:space="0" w:color="000000"/>
@@ -726,11 +729,122 @@
               <w:right w:w="100" w:type="dxa"/>
             </w:tcMar>
           </w:tcPr>
+          <w:p>
+            <w:r>
+              <w:rPr>
+                <w:noProof/>
+              </w:rPr>
+              <w:lastRenderedPageBreak/>
+              <w:drawing>
+                <wp:inline distT="0" distB="0" distL="0" distR="0" wp14:anchorId="6AE69DFF" wp14:editId="6B18CA1B">
+                  <wp:extent cx="1363768" cy="1271054"/>
+                  <wp:effectExtent l="0" t="0" r="8255" b="0"/>
+                  <wp:docPr id="4" name="Picture 4" descr="../../../arrow-and-target-vector-clipart.png"/>
+                  <wp:cNvGraphicFramePr>
+                    <a:graphicFrameLocks xmlns:a="http://schemas.openxmlformats.org/drawingml/2006/main" noChangeAspect="1"/>
+                  </wp:cNvGraphicFramePr>
+                  <a:graphic xmlns:a="http://schemas.openxmlformats.org/drawingml/2006/main">
+                    <a:graphicData uri="http://schemas.openxmlformats.org/drawingml/2006/picture">
+                      <pic:pic xmlns:pic="http://schemas.openxmlformats.org/drawingml/2006/picture">
+                        <pic:nvPicPr>
+                          <pic:cNvPr id="0" name="Picture 1" descr="../../../arrow-and-target-vector-clipart.png"/>
+                          <pic:cNvPicPr>
+                            <a:picLocks noChangeAspect="1" noChangeArrowheads="1"/>
+                          </pic:cNvPicPr>
+                        </pic:nvPicPr>
+                        <pic:blipFill>
+                          <a:blip r:embed="rId11" cstate="print">
+                            <a:extLst>
+                              <a:ext uri="{28A0092B-C50C-407E-A947-70E740481C1C}">
+                                <a14:useLocalDpi xmlns:a14="http://schemas.microsoft.com/office/drawing/2010/main" val="0"/>
+                              </a:ext>
+                            </a:extLst>
+                          </a:blip>
+                          <a:srcRect/>
+                          <a:stretch>
+                            <a:fillRect/>
+                          </a:stretch>
+                        </pic:blipFill>
+                        <pic:spPr bwMode="auto">
+                          <a:xfrm>
+                            <a:off x="0" y="0"/>
+                            <a:ext cx="1367757" cy="1274772"/>
+                          </a:xfrm>
+                          <a:prstGeom prst="rect">
+                            <a:avLst/>
+                          </a:prstGeom>
+                          <a:noFill/>
+                          <a:ln>
+                            <a:noFill/>
+                          </a:ln>
+                        </pic:spPr>
+                      </pic:pic>
+                    </a:graphicData>
+                  </a:graphic>
+                </wp:inline>
+              </w:drawing>
+            </w:r>
+          </w:p>
+          <w:p>
+            <w:r>
+              <w:rPr>
+                <w:noProof/>
+              </w:rPr>
+              <w:drawing>
+                <wp:inline distT="0" distB="0" distL="0" distR="0" wp14:anchorId="637EA211" wp14:editId="3BF2EA3B">
+                  <wp:extent cx="1183640" cy="1183640"/>
+                  <wp:effectExtent l="0" t="0" r="10160" b="0"/>
+                  <wp:docPr id="5" name="Picture 5" descr="../../../15909-illustration-of-bananas-pv.png"/>
+                  <wp:cNvGraphicFramePr>
+                    <a:graphicFrameLocks xmlns:a="http://schemas.openxmlformats.org/drawingml/2006/main" noChangeAspect="1"/>
+                  </wp:cNvGraphicFramePr>
+                  <a:graphic xmlns:a="http://schemas.openxmlformats.org/drawingml/2006/main">
+                    <a:graphicData uri="http://schemas.openxmlformats.org/drawingml/2006/picture">
+                      <pic:pic xmlns:pic="http://schemas.openxmlformats.org/drawingml/2006/picture">
+                        <pic:nvPicPr>
+                          <pic:cNvPr id="0" name="Picture 2" descr="../../../15909-illustration-of-bananas-pv.png"/>
+                          <pic:cNvPicPr>
+                            <a:picLocks noChangeAspect="1" noChangeArrowheads="1"/>
+                          </pic:cNvPicPr>
+                        </pic:nvPicPr>
+                        <pic:blipFill>
+                          <a:blip r:embed="rId12" cstate="print">
+                            <a:extLst>
+                              <a:ext uri="{28A0092B-C50C-407E-A947-70E740481C1C}">
+                                <a14:useLocalDpi xmlns:a14="http://schemas.microsoft.com/office/drawing/2010/main" val="0"/>
+                              </a:ext>
+                            </a:extLst>
+                          </a:blip>
+                          <a:srcRect/>
+                          <a:stretch>
+                            <a:fillRect/>
+                          </a:stretch>
+                        </pic:blipFill>
+                        <pic:spPr bwMode="auto">
+                          <a:xfrm>
+                            <a:off x="0" y="0"/>
+                            <a:ext cx="1183640" cy="1183640"/>
+                          </a:xfrm>
+                          <a:prstGeom prst="rect">
+                            <a:avLst/>
+                          </a:prstGeom>
+                          <a:noFill/>
+                          <a:ln>
+                            <a:noFill/>
+                          </a:ln>
+                        </pic:spPr>
+                      </pic:pic>
+                    </a:graphicData>
+                  </a:graphic>
+                </wp:inline>
+              </w:drawing>
+            </w:r>
+          </w:p>
           <w:p/>
         </w:tc>
         <w:tc>
           <w:tcPr>
-            <w:tcW w:w="4842" w:type="dxa"/>
+            <w:tcW w:w="4705" w:type="dxa"/>
             <w:tcBorders>
               <w:top w:val="single" w:sz="8" w:space="0" w:color="000000"/>
               <w:left w:val="single" w:sz="8" w:space="0" w:color="000000"/>
@@ -746,11 +860,37 @@
             </w:tcMar>
             <w:vAlign w:val="center"/>
           </w:tcPr>
+          <w:p>
+            <w:r>
+              <w:rPr>
+                <w:rFonts w:ascii="Source Sans Pro" w:hAnsi="Source Sans Pro" w:cs="Source Sans Pro"/>
+                <w:sz w:val="32"/>
+                <w:szCs w:val="32"/>
+              </w:rPr>
+              <w:t>//w</w:t>
+            </w:r>
+            <w:bookmarkStart w:id="0" w:name="_GoBack"/>
+            <w:bookmarkEnd w:id="0"/>
+            <w:r>
+              <w:rPr>
+                <w:rFonts w:ascii="Source Sans Pro" w:hAnsi="Source Sans Pro" w:cs="Source Sans Pro"/>
+                <w:sz w:val="32"/>
+                <w:szCs w:val="32"/>
+              </w:rPr>
+              <w:t>ww.goodfreephotos.com</w:t>
+            </w:r>
+          </w:p>
           <w:p/>
+          <w:p>
+            <w:r>
+              <w:t>https://pixabay.com/en/photos/banana/</w:t>
+            </w:r>
+          </w:p>
         </w:tc>
         <w:tc>
           <w:tcPr>
-            <w:tcW w:w="4842" w:type="dxa"/>
+            <w:tcW w:w="4789" w:type="dxa"/>
+            <w:gridSpan w:val="2"/>
             <w:tcBorders>
               <w:top w:val="single" w:sz="8" w:space="0" w:color="000000"/>
               <w:left w:val="single" w:sz="8" w:space="0" w:color="000000"/>
@@ -766,7 +906,23 @@
             </w:tcMar>
             <w:vAlign w:val="center"/>
           </w:tcPr>
+          <w:p>
+            <w:hyperlink r:id="rId13" w:history="1">
+              <w:r>
+                <w:rPr>
+                  <w:rStyle w:val="Hyperlink"/>
+                </w:rPr>
+                <w:t>https://www.goodfreephotos.com/vector-images/arrow-and-target-vector-clipart.png.php</w:t>
+              </w:r>
+            </w:hyperlink>
+          </w:p>
           <w:p/>
+          <w:p/>
+          <w:p>
+            <w:r>
+              <w:t>https://pixabay.com/en/banana-bunch-fruit-food-bananas-25339/</w:t>
+            </w:r>
+          </w:p>
         </w:tc>
       </w:tr>
     </w:tbl>
@@ -777,8 +933,8 @@
       </w:pPr>
     </w:p>
     <w:sectPr>
-      <w:headerReference w:type="default" r:id="rId11"/>
-      <w:footerReference w:type="default" r:id="rId12"/>
+      <w:headerReference w:type="default" r:id="rId14"/>
+      <w:footerReference w:type="default" r:id="rId15"/>
       <w:pgSz w:w="15840" w:h="12240" w:orient="landscape"/>
       <w:pgMar w:top="1440" w:right="640" w:bottom="1440" w:left="600" w:header="720" w:footer="864" w:gutter="0"/>
       <w:cols w:space="720"/>
@@ -855,27 +1011,14 @@
     <w:r>
       <w:t xml:space="preserve"> of </w:t>
     </w:r>
-    <w:r>
-      <w:fldChar w:fldCharType="begin"/>
-    </w:r>
-    <w:r>
-      <w:instrText xml:space="preserve"> NUMPAGES </w:instrText>
-    </w:r>
-    <w:r>
-      <w:fldChar w:fldCharType="separate"/>
-    </w:r>
-    <w:r>
-      <w:rPr>
-        <w:noProof/>
-      </w:rPr>
-      <w:t>1</w:t>
-    </w:r>
-    <w:r>
-      <w:rPr>
-        <w:noProof/>
-      </w:rPr>
-      <w:fldChar w:fldCharType="end"/>
-    </w:r>
+    <w:fldSimple w:instr=" NUMPAGES ">
+      <w:r>
+        <w:rPr>
+          <w:noProof/>
+        </w:rPr>
+        <w:t>1</w:t>
+      </w:r>
+    </w:fldSimple>
   </w:p>
 </w:ftr>
 </file>

</xml_diff>